<commit_message>
data summary page and contact
</commit_message>
<xml_diff>
--- a/app-global/text/faqs-and-contact/intro_and_purpose.docx
+++ b/app-global/text/faqs-and-contact/intro_and_purpose.docx
@@ -131,8 +131,26 @@
           <w:sz w:val="20"/>
           <w:szCs w:val="20"/>
         </w:rPr>
-        <w:t xml:space="preserve">, and though the creators of this tool have strived to make the information presented within as complete as possible, some omissions or inaccuracies may exist as a result of data limitations. </w:t>
-      </w:r>
+        <w:t xml:space="preserve">, and though the creators of this tool have strived to make the information presented within as complete as possible, some omissions or </w:t>
+      </w:r>
+      <w:r>
+        <w:rPr>
+          <w:rFonts w:ascii="Avenir Light" w:hAnsi="Avenir Light" w:cs="Arial"/>
+          <w:sz w:val="20"/>
+          <w:szCs w:val="20"/>
+        </w:rPr>
+        <w:t>gaps</w:t>
+      </w:r>
+      <w:r>
+        <w:rPr>
+          <w:rFonts w:ascii="Avenir Light" w:hAnsi="Avenir Light" w:cs="Arial"/>
+          <w:sz w:val="20"/>
+          <w:szCs w:val="20"/>
+        </w:rPr>
+        <w:t xml:space="preserve"> may exist as a result of data limitations. </w:t>
+      </w:r>
+      <w:bookmarkStart w:id="0" w:name="_GoBack"/>
+      <w:bookmarkEnd w:id="0"/>
     </w:p>
     <w:p>
       <w:pPr>
@@ -148,17 +166,7 @@
           <w:sz w:val="20"/>
           <w:szCs w:val="20"/>
         </w:rPr>
-        <w:t>Brief summaries of th</w:t>
-      </w:r>
-      <w:bookmarkStart w:id="0" w:name="_GoBack"/>
-      <w:bookmarkEnd w:id="0"/>
-      <w:r>
-        <w:rPr>
-          <w:rFonts w:ascii="Avenir Light" w:hAnsi="Avenir Light" w:cs="Arial"/>
-          <w:sz w:val="20"/>
-          <w:szCs w:val="20"/>
-        </w:rPr>
-        <w:t xml:space="preserve">e data and methods underlying each section are included throughout the </w:t>
+        <w:t xml:space="preserve">Brief summaries of the data and methods underlying each section are included throughout the </w:t>
       </w:r>
       <w:r>
         <w:rPr>

</xml_diff>